<commit_message>
Fixed SQL, Document Update, SQL now taking in shop orders that don't have labels. BOMNotesInstructions corrected to include ? at end
</commit_message>
<xml_diff>
--- a/BOMNotesInstructions.docx
+++ b/BOMNotesInstructions.docx
@@ -34,6 +34,9 @@
     </w:p>
     <w:p>
       <w:r>
+        <w:rPr>
+          <w:noProof/>
+        </w:rPr>
         <w:drawing>
           <wp:inline distT="0" distB="0" distL="0" distR="0" wp14:anchorId="57C9A527" wp14:editId="6DD1B3DD">
             <wp:extent cx="3381847" cy="800212"/>
@@ -79,10 +82,10 @@
     <w:p>
       <w:r>
         <w:drawing>
-          <wp:inline distT="0" distB="0" distL="0" distR="0" wp14:anchorId="0595997C" wp14:editId="09DC1C5D">
-            <wp:extent cx="5943600" cy="774065"/>
-            <wp:effectExtent l="0" t="0" r="0" b="6985"/>
-            <wp:docPr id="3" name="Picture 3"/>
+          <wp:inline distT="0" distB="0" distL="0" distR="0" wp14:anchorId="0C89F91B" wp14:editId="20A1D462">
+            <wp:extent cx="5943600" cy="881380"/>
+            <wp:effectExtent l="0" t="0" r="0" b="0"/>
+            <wp:docPr id="2" name="Picture 2"/>
             <wp:cNvGraphicFramePr>
               <a:graphicFrameLocks xmlns:a="http://schemas.openxmlformats.org/drawingml/2006/main" noChangeAspect="1"/>
             </wp:cNvGraphicFramePr>
@@ -102,7 +105,7 @@
                   <pic:spPr>
                     <a:xfrm>
                       <a:off x="0" y="0"/>
-                      <a:ext cx="5943600" cy="774065"/>
+                      <a:ext cx="5943600" cy="881380"/>
                     </a:xfrm>
                     <a:prstGeom prst="rect">
                       <a:avLst/>
@@ -158,10 +161,10 @@
     <w:p>
       <w:r>
         <w:drawing>
-          <wp:inline distT="0" distB="0" distL="0" distR="0" wp14:anchorId="25F1F03C" wp14:editId="7982D87D">
-            <wp:extent cx="5943600" cy="970280"/>
-            <wp:effectExtent l="0" t="0" r="0" b="1270"/>
-            <wp:docPr id="9" name="Picture 9"/>
+          <wp:inline distT="0" distB="0" distL="0" distR="0" wp14:anchorId="6966E28C" wp14:editId="1855AB4B">
+            <wp:extent cx="5943600" cy="843915"/>
+            <wp:effectExtent l="0" t="0" r="0" b="0"/>
+            <wp:docPr id="7" name="Picture 7"/>
             <wp:cNvGraphicFramePr>
               <a:graphicFrameLocks xmlns:a="http://schemas.openxmlformats.org/drawingml/2006/main" noChangeAspect="1"/>
             </wp:cNvGraphicFramePr>
@@ -181,7 +184,7 @@
                   <pic:spPr>
                     <a:xfrm>
                       <a:off x="0" y="0"/>
-                      <a:ext cx="5943600" cy="970280"/>
+                      <a:ext cx="5943600" cy="843915"/>
                     </a:xfrm>
                     <a:prstGeom prst="rect">
                       <a:avLst/>
@@ -202,10 +205,10 @@
     <w:p>
       <w:r>
         <w:drawing>
-          <wp:inline distT="0" distB="0" distL="0" distR="0" wp14:anchorId="4FAA323A" wp14:editId="7EB50E8B">
-            <wp:extent cx="5943600" cy="795020"/>
-            <wp:effectExtent l="0" t="0" r="0" b="5080"/>
-            <wp:docPr id="11" name="Picture 11"/>
+          <wp:inline distT="0" distB="0" distL="0" distR="0" wp14:anchorId="3CAF3B56" wp14:editId="72330B5D">
+            <wp:extent cx="5943600" cy="826770"/>
+            <wp:effectExtent l="0" t="0" r="0" b="0"/>
+            <wp:docPr id="14" name="Picture 14"/>
             <wp:cNvGraphicFramePr>
               <a:graphicFrameLocks xmlns:a="http://schemas.openxmlformats.org/drawingml/2006/main" noChangeAspect="1"/>
             </wp:cNvGraphicFramePr>
@@ -225,7 +228,7 @@
                   <pic:spPr>
                     <a:xfrm>
                       <a:off x="0" y="0"/>
-                      <a:ext cx="5943600" cy="795020"/>
+                      <a:ext cx="5943600" cy="826770"/>
                     </a:xfrm>
                     <a:prstGeom prst="rect">
                       <a:avLst/>
@@ -271,10 +274,10 @@
     <w:p>
       <w:r>
         <w:drawing>
-          <wp:inline distT="0" distB="0" distL="0" distR="0" wp14:anchorId="44F302BD" wp14:editId="3609C76B">
-            <wp:extent cx="5943600" cy="1206500"/>
-            <wp:effectExtent l="0" t="0" r="0" b="0"/>
-            <wp:docPr id="13" name="Picture 13"/>
+          <wp:inline distT="0" distB="0" distL="0" distR="0" wp14:anchorId="5DDC886C" wp14:editId="0550C4A9">
+            <wp:extent cx="5943600" cy="1119505"/>
+            <wp:effectExtent l="0" t="0" r="0" b="4445"/>
+            <wp:docPr id="15" name="Picture 15"/>
             <wp:cNvGraphicFramePr>
               <a:graphicFrameLocks xmlns:a="http://schemas.openxmlformats.org/drawingml/2006/main" noChangeAspect="1"/>
             </wp:cNvGraphicFramePr>
@@ -294,7 +297,7 @@
                   <pic:spPr>
                     <a:xfrm>
                       <a:off x="0" y="0"/>
-                      <a:ext cx="5943600" cy="1206500"/>
+                      <a:ext cx="5943600" cy="1119505"/>
                     </a:xfrm>
                     <a:prstGeom prst="rect">
                       <a:avLst/>
@@ -341,10 +344,10 @@
     <w:p>
       <w:r>
         <w:drawing>
-          <wp:inline distT="0" distB="0" distL="0" distR="0" wp14:anchorId="586E1591" wp14:editId="641B0BCE">
-            <wp:extent cx="5943600" cy="742950"/>
+          <wp:inline distT="0" distB="0" distL="0" distR="0" wp14:anchorId="2BC40BB8" wp14:editId="70DF7A83">
+            <wp:extent cx="5943600" cy="688340"/>
             <wp:effectExtent l="0" t="0" r="0" b="0"/>
-            <wp:docPr id="4" name="Picture 4"/>
+            <wp:docPr id="18" name="Picture 18"/>
             <wp:cNvGraphicFramePr>
               <a:graphicFrameLocks xmlns:a="http://schemas.openxmlformats.org/drawingml/2006/main" noChangeAspect="1"/>
             </wp:cNvGraphicFramePr>
@@ -364,7 +367,7 @@
                   <pic:spPr>
                     <a:xfrm>
                       <a:off x="0" y="0"/>
-                      <a:ext cx="5943600" cy="742950"/>
+                      <a:ext cx="5943600" cy="688340"/>
                     </a:xfrm>
                     <a:prstGeom prst="rect">
                       <a:avLst/>
@@ -392,10 +395,10 @@
     <w:p>
       <w:r>
         <w:drawing>
-          <wp:inline distT="0" distB="0" distL="0" distR="0" wp14:anchorId="07F27724" wp14:editId="3E3694A3">
-            <wp:extent cx="5943600" cy="667385"/>
+          <wp:inline distT="0" distB="0" distL="0" distR="0" wp14:anchorId="710E5226" wp14:editId="1A0182C0">
+            <wp:extent cx="5943600" cy="630555"/>
             <wp:effectExtent l="0" t="0" r="0" b="0"/>
-            <wp:docPr id="5" name="Picture 5"/>
+            <wp:docPr id="16" name="Picture 16"/>
             <wp:cNvGraphicFramePr>
               <a:graphicFrameLocks xmlns:a="http://schemas.openxmlformats.org/drawingml/2006/main" noChangeAspect="1"/>
             </wp:cNvGraphicFramePr>
@@ -415,7 +418,7 @@
                   <pic:spPr>
                     <a:xfrm>
                       <a:off x="0" y="0"/>
-                      <a:ext cx="5943600" cy="667385"/>
+                      <a:ext cx="5943600" cy="630555"/>
                     </a:xfrm>
                     <a:prstGeom prst="rect">
                       <a:avLst/>
@@ -443,10 +446,10 @@
     <w:p>
       <w:r>
         <w:drawing>
-          <wp:inline distT="0" distB="0" distL="0" distR="0" wp14:anchorId="553B1EA7" wp14:editId="02A6E0CF">
-            <wp:extent cx="5943600" cy="644525"/>
-            <wp:effectExtent l="0" t="0" r="0" b="3175"/>
-            <wp:docPr id="6" name="Picture 6"/>
+          <wp:inline distT="0" distB="0" distL="0" distR="0" wp14:anchorId="34A9A1CF" wp14:editId="1A8FD54F">
+            <wp:extent cx="5943600" cy="546100"/>
+            <wp:effectExtent l="0" t="0" r="0" b="6350"/>
+            <wp:docPr id="17" name="Picture 17"/>
             <wp:cNvGraphicFramePr>
               <a:graphicFrameLocks xmlns:a="http://schemas.openxmlformats.org/drawingml/2006/main" noChangeAspect="1"/>
             </wp:cNvGraphicFramePr>
@@ -466,7 +469,7 @@
                   <pic:spPr>
                     <a:xfrm>
                       <a:off x="0" y="0"/>
-                      <a:ext cx="5943600" cy="644525"/>
+                      <a:ext cx="5943600" cy="546100"/>
                     </a:xfrm>
                     <a:prstGeom prst="rect">
                       <a:avLst/>
@@ -493,6 +496,9 @@
     </w:p>
     <w:p>
       <w:r>
+        <w:rPr>
+          <w:noProof/>
+        </w:rPr>
         <w:drawing>
           <wp:inline distT="0" distB="0" distL="0" distR="0" wp14:anchorId="1FBBA87B" wp14:editId="7897B99B">
             <wp:extent cx="5943600" cy="736600"/>
@@ -541,6 +547,9 @@
       <w:r>
         <w:t>No question mark</w:t>
       </w:r>
+      <w:r>
+        <w:t>s</w:t>
+      </w:r>
     </w:p>
     <w:p>
       <w:pPr>
@@ -559,6 +568,9 @@
     </w:p>
     <w:p>
       <w:r>
+        <w:rPr>
+          <w:noProof/>
+        </w:rPr>
         <w:drawing>
           <wp:inline distT="0" distB="0" distL="0" distR="0" wp14:anchorId="00216DF5" wp14:editId="1BF7FB38">
             <wp:extent cx="5943600" cy="753110"/>
@@ -606,6 +618,9 @@
       </w:pPr>
       <w:r>
         <w:t>Word infront</w:t>
+      </w:r>
+      <w:r>
+        <w:t>, missing ending ?</w:t>
       </w:r>
     </w:p>
     <w:p>
@@ -2301,6 +2316,7 @@
     <w:lsdException w:name="HTML Sample" w:semiHidden="1" w:unhideWhenUsed="1"/>
     <w:lsdException w:name="HTML Typewriter" w:semiHidden="1" w:unhideWhenUsed="1"/>
     <w:lsdException w:name="HTML Variable" w:semiHidden="1" w:unhideWhenUsed="1"/>
+    <w:lsdException w:name="Normal Table" w:semiHidden="1" w:unhideWhenUsed="1"/>
     <w:lsdException w:name="annotation subject" w:semiHidden="1" w:unhideWhenUsed="1"/>
     <w:lsdException w:name="No List" w:semiHidden="1" w:unhideWhenUsed="1"/>
     <w:lsdException w:name="Outline List 1" w:semiHidden="1" w:unhideWhenUsed="1"/>
@@ -2343,8 +2359,11 @@
     <w:lsdException w:name="Table Contemporary" w:semiHidden="1" w:unhideWhenUsed="1"/>
     <w:lsdException w:name="Table Elegant" w:semiHidden="1" w:unhideWhenUsed="1"/>
     <w:lsdException w:name="Table Professional" w:semiHidden="1" w:unhideWhenUsed="1"/>
+    <w:lsdException w:name="Table Subtle 1" w:semiHidden="1" w:unhideWhenUsed="1"/>
     <w:lsdException w:name="Table Subtle 2" w:semiHidden="1" w:unhideWhenUsed="1"/>
     <w:lsdException w:name="Table Web 1" w:semiHidden="1" w:unhideWhenUsed="1"/>
+    <w:lsdException w:name="Table Web 2" w:semiHidden="1" w:unhideWhenUsed="1"/>
+    <w:lsdException w:name="Table Web 3" w:semiHidden="1" w:unhideWhenUsed="1"/>
     <w:lsdException w:name="Balloon Text" w:semiHidden="1" w:unhideWhenUsed="1"/>
     <w:lsdException w:name="Table Grid" w:uiPriority="39"/>
     <w:lsdException w:name="Table Theme" w:semiHidden="1" w:unhideWhenUsed="1"/>
@@ -4891,12 +4910,7 @@
 </file>
 
 <file path=customXml/item2.xml><?xml version="1.0" encoding="utf-8"?>
-<?mso-contentType ?>
-<FormTemplates xmlns="http://schemas.microsoft.com/sharepoint/v3/contenttype/forms">
-  <Display>DocumentLibraryForm</Display>
-  <Edit>AssetEditForm</Edit>
-  <New>DocumentLibraryForm</New>
-</FormTemplates>
+<b:Sources xmlns:b="http://schemas.openxmlformats.org/officeDocument/2006/bibliography" xmlns="http://schemas.openxmlformats.org/officeDocument/2006/bibliography" SelectedStyle="\APASixthEditionOfficeOnline.xsl" StyleName="APA" Version="6"/>
 </file>
 
 <file path=customXml/item3.xml><?xml version="1.0" encoding="utf-8"?>
@@ -5036,7 +5050,12 @@
 </file>
 
 <file path=customXml/item4.xml><?xml version="1.0" encoding="utf-8"?>
-<b:Sources xmlns:b="http://schemas.openxmlformats.org/officeDocument/2006/bibliography" xmlns="http://schemas.openxmlformats.org/officeDocument/2006/bibliography" SelectedStyle="\APASixthEditionOfficeOnline.xsl" StyleName="APA" Version="6"/>
+<?mso-contentType ?>
+<FormTemplates xmlns="http://schemas.microsoft.com/sharepoint/v3/contenttype/forms">
+  <Display>DocumentLibraryForm</Display>
+  <Edit>AssetEditForm</Edit>
+  <New>DocumentLibraryForm</New>
+</FormTemplates>
 </file>
 
 <file path=customXml/itemProps1.xml><?xml version="1.0" encoding="utf-8"?>
@@ -5058,9 +5077,9 @@
 </file>
 
 <file path=customXml/itemProps2.xml><?xml version="1.0" encoding="utf-8"?>
-<ds:datastoreItem xmlns:ds="http://schemas.openxmlformats.org/officeDocument/2006/customXml" ds:itemID="{C01C3C56-10DB-49F7-B061-44D8728D078A}">
+<ds:datastoreItem xmlns:ds="http://schemas.openxmlformats.org/officeDocument/2006/customXml" ds:itemID="{7121E962-90F7-4015-B092-B798BEEF8376}">
   <ds:schemaRefs>
-    <ds:schemaRef ds:uri="http://schemas.microsoft.com/sharepoint/v3/contenttype/forms"/>
+    <ds:schemaRef ds:uri="http://schemas.openxmlformats.org/officeDocument/2006/bibliography"/>
   </ds:schemaRefs>
 </ds:datastoreItem>
 </file>
@@ -5076,9 +5095,9 @@
 </file>
 
 <file path=customXml/itemProps4.xml><?xml version="1.0" encoding="utf-8"?>
-<ds:datastoreItem xmlns:ds="http://schemas.openxmlformats.org/officeDocument/2006/customXml" ds:itemID="{7121E962-90F7-4015-B092-B798BEEF8376}">
+<ds:datastoreItem xmlns:ds="http://schemas.openxmlformats.org/officeDocument/2006/customXml" ds:itemID="{C01C3C56-10DB-49F7-B061-44D8728D078A}">
   <ds:schemaRefs>
-    <ds:schemaRef ds:uri="http://schemas.openxmlformats.org/officeDocument/2006/bibliography"/>
+    <ds:schemaRef ds:uri="http://schemas.microsoft.com/sharepoint/v3/contenttype/forms"/>
   </ds:schemaRefs>
 </ds:datastoreItem>
 </file>
</xml_diff>

<commit_message>
Changed BOM Ins, comments, new post prod documents Changed BOM Notes Instructions back to no ending ? Updated the comments to all of the files Now you can print out Crystal Reports with SerialNumbers attached
</commit_message>
<xml_diff>
--- a/BOMNotesInstructions.docx
+++ b/BOMNotesInstructions.docx
@@ -34,9 +34,6 @@
     </w:p>
     <w:p>
       <w:r>
-        <w:rPr>
-          <w:noProof/>
-        </w:rPr>
         <w:drawing>
           <wp:inline distT="0" distB="0" distL="0" distR="0" wp14:anchorId="57C9A527" wp14:editId="6DD1B3DD">
             <wp:extent cx="3381847" cy="800212"/>
@@ -82,10 +79,10 @@
     <w:p>
       <w:r>
         <w:drawing>
-          <wp:inline distT="0" distB="0" distL="0" distR="0" wp14:anchorId="0C89F91B" wp14:editId="20A1D462">
-            <wp:extent cx="5943600" cy="881380"/>
-            <wp:effectExtent l="0" t="0" r="0" b="0"/>
-            <wp:docPr id="2" name="Picture 2"/>
+          <wp:inline distT="0" distB="0" distL="0" distR="0" wp14:anchorId="0595997C" wp14:editId="09DC1C5D">
+            <wp:extent cx="5943600" cy="774065"/>
+            <wp:effectExtent l="0" t="0" r="0" b="6985"/>
+            <wp:docPr id="3" name="Picture 3"/>
             <wp:cNvGraphicFramePr>
               <a:graphicFrameLocks xmlns:a="http://schemas.openxmlformats.org/drawingml/2006/main" noChangeAspect="1"/>
             </wp:cNvGraphicFramePr>
@@ -105,7 +102,7 @@
                   <pic:spPr>
                     <a:xfrm>
                       <a:off x="0" y="0"/>
-                      <a:ext cx="5943600" cy="881380"/>
+                      <a:ext cx="5943600" cy="774065"/>
                     </a:xfrm>
                     <a:prstGeom prst="rect">
                       <a:avLst/>
@@ -161,10 +158,10 @@
     <w:p>
       <w:r>
         <w:drawing>
-          <wp:inline distT="0" distB="0" distL="0" distR="0" wp14:anchorId="6966E28C" wp14:editId="1855AB4B">
-            <wp:extent cx="5943600" cy="843915"/>
-            <wp:effectExtent l="0" t="0" r="0" b="0"/>
-            <wp:docPr id="7" name="Picture 7"/>
+          <wp:inline distT="0" distB="0" distL="0" distR="0" wp14:anchorId="25F1F03C" wp14:editId="7982D87D">
+            <wp:extent cx="5943600" cy="970280"/>
+            <wp:effectExtent l="0" t="0" r="0" b="1270"/>
+            <wp:docPr id="9" name="Picture 9"/>
             <wp:cNvGraphicFramePr>
               <a:graphicFrameLocks xmlns:a="http://schemas.openxmlformats.org/drawingml/2006/main" noChangeAspect="1"/>
             </wp:cNvGraphicFramePr>
@@ -184,7 +181,7 @@
                   <pic:spPr>
                     <a:xfrm>
                       <a:off x="0" y="0"/>
-                      <a:ext cx="5943600" cy="843915"/>
+                      <a:ext cx="5943600" cy="970280"/>
                     </a:xfrm>
                     <a:prstGeom prst="rect">
                       <a:avLst/>
@@ -205,10 +202,10 @@
     <w:p>
       <w:r>
         <w:drawing>
-          <wp:inline distT="0" distB="0" distL="0" distR="0" wp14:anchorId="3CAF3B56" wp14:editId="72330B5D">
-            <wp:extent cx="5943600" cy="826770"/>
-            <wp:effectExtent l="0" t="0" r="0" b="0"/>
-            <wp:docPr id="14" name="Picture 14"/>
+          <wp:inline distT="0" distB="0" distL="0" distR="0" wp14:anchorId="4FAA323A" wp14:editId="7EB50E8B">
+            <wp:extent cx="5943600" cy="795020"/>
+            <wp:effectExtent l="0" t="0" r="0" b="5080"/>
+            <wp:docPr id="11" name="Picture 11"/>
             <wp:cNvGraphicFramePr>
               <a:graphicFrameLocks xmlns:a="http://schemas.openxmlformats.org/drawingml/2006/main" noChangeAspect="1"/>
             </wp:cNvGraphicFramePr>
@@ -228,7 +225,7 @@
                   <pic:spPr>
                     <a:xfrm>
                       <a:off x="0" y="0"/>
-                      <a:ext cx="5943600" cy="826770"/>
+                      <a:ext cx="5943600" cy="795020"/>
                     </a:xfrm>
                     <a:prstGeom prst="rect">
                       <a:avLst/>
@@ -274,10 +271,10 @@
     <w:p>
       <w:r>
         <w:drawing>
-          <wp:inline distT="0" distB="0" distL="0" distR="0" wp14:anchorId="5DDC886C" wp14:editId="0550C4A9">
-            <wp:extent cx="5943600" cy="1119505"/>
-            <wp:effectExtent l="0" t="0" r="0" b="4445"/>
-            <wp:docPr id="15" name="Picture 15"/>
+          <wp:inline distT="0" distB="0" distL="0" distR="0" wp14:anchorId="44F302BD" wp14:editId="3609C76B">
+            <wp:extent cx="5943600" cy="1206500"/>
+            <wp:effectExtent l="0" t="0" r="0" b="0"/>
+            <wp:docPr id="13" name="Picture 13"/>
             <wp:cNvGraphicFramePr>
               <a:graphicFrameLocks xmlns:a="http://schemas.openxmlformats.org/drawingml/2006/main" noChangeAspect="1"/>
             </wp:cNvGraphicFramePr>
@@ -297,7 +294,7 @@
                   <pic:spPr>
                     <a:xfrm>
                       <a:off x="0" y="0"/>
-                      <a:ext cx="5943600" cy="1119505"/>
+                      <a:ext cx="5943600" cy="1206500"/>
                     </a:xfrm>
                     <a:prstGeom prst="rect">
                       <a:avLst/>
@@ -344,10 +341,10 @@
     <w:p>
       <w:r>
         <w:drawing>
-          <wp:inline distT="0" distB="0" distL="0" distR="0" wp14:anchorId="2BC40BB8" wp14:editId="70DF7A83">
-            <wp:extent cx="5943600" cy="688340"/>
+          <wp:inline distT="0" distB="0" distL="0" distR="0" wp14:anchorId="586E1591" wp14:editId="641B0BCE">
+            <wp:extent cx="5943600" cy="742950"/>
             <wp:effectExtent l="0" t="0" r="0" b="0"/>
-            <wp:docPr id="18" name="Picture 18"/>
+            <wp:docPr id="4" name="Picture 4"/>
             <wp:cNvGraphicFramePr>
               <a:graphicFrameLocks xmlns:a="http://schemas.openxmlformats.org/drawingml/2006/main" noChangeAspect="1"/>
             </wp:cNvGraphicFramePr>
@@ -367,7 +364,7 @@
                   <pic:spPr>
                     <a:xfrm>
                       <a:off x="0" y="0"/>
-                      <a:ext cx="5943600" cy="688340"/>
+                      <a:ext cx="5943600" cy="742950"/>
                     </a:xfrm>
                     <a:prstGeom prst="rect">
                       <a:avLst/>
@@ -395,10 +392,10 @@
     <w:p>
       <w:r>
         <w:drawing>
-          <wp:inline distT="0" distB="0" distL="0" distR="0" wp14:anchorId="710E5226" wp14:editId="1A0182C0">
-            <wp:extent cx="5943600" cy="630555"/>
+          <wp:inline distT="0" distB="0" distL="0" distR="0" wp14:anchorId="07F27724" wp14:editId="3E3694A3">
+            <wp:extent cx="5943600" cy="667385"/>
             <wp:effectExtent l="0" t="0" r="0" b="0"/>
-            <wp:docPr id="16" name="Picture 16"/>
+            <wp:docPr id="5" name="Picture 5"/>
             <wp:cNvGraphicFramePr>
               <a:graphicFrameLocks xmlns:a="http://schemas.openxmlformats.org/drawingml/2006/main" noChangeAspect="1"/>
             </wp:cNvGraphicFramePr>
@@ -418,7 +415,7 @@
                   <pic:spPr>
                     <a:xfrm>
                       <a:off x="0" y="0"/>
-                      <a:ext cx="5943600" cy="630555"/>
+                      <a:ext cx="5943600" cy="667385"/>
                     </a:xfrm>
                     <a:prstGeom prst="rect">
                       <a:avLst/>
@@ -446,10 +443,10 @@
     <w:p>
       <w:r>
         <w:drawing>
-          <wp:inline distT="0" distB="0" distL="0" distR="0" wp14:anchorId="34A9A1CF" wp14:editId="1A8FD54F">
-            <wp:extent cx="5943600" cy="546100"/>
-            <wp:effectExtent l="0" t="0" r="0" b="6350"/>
-            <wp:docPr id="17" name="Picture 17"/>
+          <wp:inline distT="0" distB="0" distL="0" distR="0" wp14:anchorId="553B1EA7" wp14:editId="02A6E0CF">
+            <wp:extent cx="5943600" cy="644525"/>
+            <wp:effectExtent l="0" t="0" r="0" b="3175"/>
+            <wp:docPr id="6" name="Picture 6"/>
             <wp:cNvGraphicFramePr>
               <a:graphicFrameLocks xmlns:a="http://schemas.openxmlformats.org/drawingml/2006/main" noChangeAspect="1"/>
             </wp:cNvGraphicFramePr>
@@ -469,7 +466,7 @@
                   <pic:spPr>
                     <a:xfrm>
                       <a:off x="0" y="0"/>
-                      <a:ext cx="5943600" cy="546100"/>
+                      <a:ext cx="5943600" cy="644525"/>
                     </a:xfrm>
                     <a:prstGeom prst="rect">
                       <a:avLst/>
@@ -496,9 +493,6 @@
     </w:p>
     <w:p>
       <w:r>
-        <w:rPr>
-          <w:noProof/>
-        </w:rPr>
         <w:drawing>
           <wp:inline distT="0" distB="0" distL="0" distR="0" wp14:anchorId="1FBBA87B" wp14:editId="7897B99B">
             <wp:extent cx="5943600" cy="736600"/>
@@ -547,9 +541,6 @@
       <w:r>
         <w:t>No question mark</w:t>
       </w:r>
-      <w:r>
-        <w:t>s</w:t>
-      </w:r>
     </w:p>
     <w:p>
       <w:pPr>
@@ -568,9 +559,6 @@
     </w:p>
     <w:p>
       <w:r>
-        <w:rPr>
-          <w:noProof/>
-        </w:rPr>
         <w:drawing>
           <wp:inline distT="0" distB="0" distL="0" distR="0" wp14:anchorId="00216DF5" wp14:editId="1BF7FB38">
             <wp:extent cx="5943600" cy="753110"/>
@@ -618,9 +606,6 @@
       </w:pPr>
       <w:r>
         <w:t>Word infront</w:t>
-      </w:r>
-      <w:r>
-        <w:t>, missing ending ?</w:t>
       </w:r>
     </w:p>
     <w:p>
@@ -2316,7 +2301,6 @@
     <w:lsdException w:name="HTML Sample" w:semiHidden="1" w:unhideWhenUsed="1"/>
     <w:lsdException w:name="HTML Typewriter" w:semiHidden="1" w:unhideWhenUsed="1"/>
     <w:lsdException w:name="HTML Variable" w:semiHidden="1" w:unhideWhenUsed="1"/>
-    <w:lsdException w:name="Normal Table" w:semiHidden="1" w:unhideWhenUsed="1"/>
     <w:lsdException w:name="annotation subject" w:semiHidden="1" w:unhideWhenUsed="1"/>
     <w:lsdException w:name="No List" w:semiHidden="1" w:unhideWhenUsed="1"/>
     <w:lsdException w:name="Outline List 1" w:semiHidden="1" w:unhideWhenUsed="1"/>
@@ -2359,11 +2343,8 @@
     <w:lsdException w:name="Table Contemporary" w:semiHidden="1" w:unhideWhenUsed="1"/>
     <w:lsdException w:name="Table Elegant" w:semiHidden="1" w:unhideWhenUsed="1"/>
     <w:lsdException w:name="Table Professional" w:semiHidden="1" w:unhideWhenUsed="1"/>
-    <w:lsdException w:name="Table Subtle 1" w:semiHidden="1" w:unhideWhenUsed="1"/>
     <w:lsdException w:name="Table Subtle 2" w:semiHidden="1" w:unhideWhenUsed="1"/>
     <w:lsdException w:name="Table Web 1" w:semiHidden="1" w:unhideWhenUsed="1"/>
-    <w:lsdException w:name="Table Web 2" w:semiHidden="1" w:unhideWhenUsed="1"/>
-    <w:lsdException w:name="Table Web 3" w:semiHidden="1" w:unhideWhenUsed="1"/>
     <w:lsdException w:name="Balloon Text" w:semiHidden="1" w:unhideWhenUsed="1"/>
     <w:lsdException w:name="Table Grid" w:uiPriority="39"/>
     <w:lsdException w:name="Table Theme" w:semiHidden="1" w:unhideWhenUsed="1"/>
@@ -4910,7 +4891,12 @@
 </file>
 
 <file path=customXml/item2.xml><?xml version="1.0" encoding="utf-8"?>
-<b:Sources xmlns:b="http://schemas.openxmlformats.org/officeDocument/2006/bibliography" xmlns="http://schemas.openxmlformats.org/officeDocument/2006/bibliography" SelectedStyle="\APASixthEditionOfficeOnline.xsl" StyleName="APA" Version="6"/>
+<?mso-contentType ?>
+<FormTemplates xmlns="http://schemas.microsoft.com/sharepoint/v3/contenttype/forms">
+  <Display>DocumentLibraryForm</Display>
+  <Edit>AssetEditForm</Edit>
+  <New>DocumentLibraryForm</New>
+</FormTemplates>
 </file>
 
 <file path=customXml/item3.xml><?xml version="1.0" encoding="utf-8"?>
@@ -5050,12 +5036,7 @@
 </file>
 
 <file path=customXml/item4.xml><?xml version="1.0" encoding="utf-8"?>
-<?mso-contentType ?>
-<FormTemplates xmlns="http://schemas.microsoft.com/sharepoint/v3/contenttype/forms">
-  <Display>DocumentLibraryForm</Display>
-  <Edit>AssetEditForm</Edit>
-  <New>DocumentLibraryForm</New>
-</FormTemplates>
+<b:Sources xmlns:b="http://schemas.openxmlformats.org/officeDocument/2006/bibliography" xmlns="http://schemas.openxmlformats.org/officeDocument/2006/bibliography" SelectedStyle="\APASixthEditionOfficeOnline.xsl" StyleName="APA" Version="6"/>
 </file>
 
 <file path=customXml/itemProps1.xml><?xml version="1.0" encoding="utf-8"?>
@@ -5077,9 +5058,9 @@
 </file>
 
 <file path=customXml/itemProps2.xml><?xml version="1.0" encoding="utf-8"?>
-<ds:datastoreItem xmlns:ds="http://schemas.openxmlformats.org/officeDocument/2006/customXml" ds:itemID="{7121E962-90F7-4015-B092-B798BEEF8376}">
+<ds:datastoreItem xmlns:ds="http://schemas.openxmlformats.org/officeDocument/2006/customXml" ds:itemID="{C01C3C56-10DB-49F7-B061-44D8728D078A}">
   <ds:schemaRefs>
-    <ds:schemaRef ds:uri="http://schemas.openxmlformats.org/officeDocument/2006/bibliography"/>
+    <ds:schemaRef ds:uri="http://schemas.microsoft.com/sharepoint/v3/contenttype/forms"/>
   </ds:schemaRefs>
 </ds:datastoreItem>
 </file>
@@ -5095,9 +5076,9 @@
 </file>
 
 <file path=customXml/itemProps4.xml><?xml version="1.0" encoding="utf-8"?>
-<ds:datastoreItem xmlns:ds="http://schemas.openxmlformats.org/officeDocument/2006/customXml" ds:itemID="{C01C3C56-10DB-49F7-B061-44D8728D078A}">
+<ds:datastoreItem xmlns:ds="http://schemas.openxmlformats.org/officeDocument/2006/customXml" ds:itemID="{7121E962-90F7-4015-B092-B798BEEF8376}">
   <ds:schemaRefs>
-    <ds:schemaRef ds:uri="http://schemas.microsoft.com/sharepoint/v3/contenttype/forms"/>
+    <ds:schemaRef ds:uri="http://schemas.openxmlformats.org/officeDocument/2006/bibliography"/>
   </ds:schemaRefs>
 </ds:datastoreItem>
 </file>
</xml_diff>

<commit_message>
Updated Docs + Installs, Fixed Parameters Updated the Doc, and PPT Included Task Scheduler files into \installs Fixed issue with spacing in the submitted parameters
</commit_message>
<xml_diff>
--- a/BOMNotesInstructions.docx
+++ b/BOMNotesInstructions.docx
@@ -5,12 +5,16 @@
     <w:p>
       <w:pPr>
         <w:rPr>
+          <w:b/>
+          <w:bCs/>
           <w:sz w:val="36"/>
           <w:szCs w:val="36"/>
         </w:rPr>
       </w:pPr>
       <w:r>
         <w:rPr>
+          <w:b/>
+          <w:bCs/>
           <w:sz w:val="36"/>
           <w:szCs w:val="36"/>
         </w:rPr>
@@ -26,18 +30,30 @@
       </w:pPr>
       <w:r>
         <w:rPr>
+          <w:b/>
+          <w:bCs/>
           <w:sz w:val="28"/>
           <w:szCs w:val="28"/>
         </w:rPr>
-        <w:t>Documents:</w:t>
+        <w:t>Documents</w:t>
+      </w:r>
+      <w:r>
+        <w:rPr>
+          <w:sz w:val="28"/>
+          <w:szCs w:val="28"/>
+        </w:rPr>
+        <w:t>:</w:t>
       </w:r>
     </w:p>
     <w:p>
       <w:r>
+        <w:rPr>
+          <w:noProof/>
+        </w:rPr>
         <w:drawing>
-          <wp:inline distT="0" distB="0" distL="0" distR="0" wp14:anchorId="57C9A527" wp14:editId="6DD1B3DD">
-            <wp:extent cx="3381847" cy="800212"/>
-            <wp:effectExtent l="0" t="0" r="0" b="0"/>
+          <wp:inline distT="0" distB="0" distL="0" distR="0" wp14:anchorId="57C9A527" wp14:editId="65A52E60">
+            <wp:extent cx="3095625" cy="800100"/>
+            <wp:effectExtent l="0" t="0" r="9525" b="0"/>
             <wp:docPr id="1" name="Picture 1"/>
             <wp:cNvGraphicFramePr>
               <a:graphicFrameLocks xmlns:a="http://schemas.openxmlformats.org/drawingml/2006/main" noChangeAspect="1"/>
@@ -49,20 +65,27 @@
                     <pic:cNvPr id="1" name=""/>
                     <pic:cNvPicPr/>
                   </pic:nvPicPr>
-                  <pic:blipFill>
+                  <pic:blipFill rotWithShape="1">
                     <a:blip r:embed="rId11"/>
-                    <a:stretch>
-                      <a:fillRect/>
-                    </a:stretch>
+                    <a:srcRect l="1972" r="6479"/>
+                    <a:stretch/>
                   </pic:blipFill>
-                  <pic:spPr>
+                  <pic:spPr bwMode="auto">
                     <a:xfrm>
                       <a:off x="0" y="0"/>
-                      <a:ext cx="3381847" cy="800212"/>
+                      <a:ext cx="3096059" cy="800212"/>
                     </a:xfrm>
                     <a:prstGeom prst="rect">
                       <a:avLst/>
                     </a:prstGeom>
+                    <a:ln>
+                      <a:noFill/>
+                    </a:ln>
+                    <a:extLst>
+                      <a:ext uri="{53640926-AAD7-44D8-BBD7-CCE9431645EC}">
+                        <a14:shadowObscured xmlns:a14="http://schemas.microsoft.com/office/drawing/2010/main"/>
+                      </a:ext>
+                    </a:extLst>
                   </pic:spPr>
                 </pic:pic>
               </a:graphicData>
@@ -78,6 +101,29 @@
     </w:p>
     <w:p>
       <w:r>
+        <w:t>- If you want the document to print in the first pass (</w:t>
+      </w:r>
+      <w:proofErr w:type="spellStart"/>
+      <w:proofErr w:type="gramStart"/>
+      <w:r>
+        <w:t>ie</w:t>
+      </w:r>
+      <w:proofErr w:type="spellEnd"/>
+      <w:proofErr w:type="gramEnd"/>
+      <w:r>
+        <w:t xml:space="preserve"> a word or pdf), place in Initial DOCS</w:t>
+      </w:r>
+    </w:p>
+    <w:p>
+      <w:r>
+        <w:t>- If you want the document to print in the second pass (a crystal report that utilizes the serial number and order number), place in the Final DOCS</w:t>
+      </w:r>
+    </w:p>
+    <w:p>
+      <w:r>
+        <w:rPr>
+          <w:noProof/>
+        </w:rPr>
         <w:drawing>
           <wp:inline distT="0" distB="0" distL="0" distR="0" wp14:anchorId="0595997C" wp14:editId="09DC1C5D">
             <wp:extent cx="5943600" cy="774065"/>
@@ -117,20 +163,32 @@
     </w:p>
     <w:p>
       <w:r>
+        <w:t xml:space="preserve">- </w:t>
+      </w:r>
+      <w:r>
         <w:t xml:space="preserve">Copy the folder path of the file you need to print, but ensure the length of the file is in one line, otherwise the system cannot print. </w:t>
       </w:r>
     </w:p>
     <w:p>
       <w:r>
+        <w:t xml:space="preserve">- </w:t>
+      </w:r>
+      <w:r>
         <w:t>Remove subdirectories until it fits in one line as shown,</w:t>
       </w:r>
     </w:p>
     <w:p>
       <w:r>
+        <w:t xml:space="preserve">- </w:t>
+      </w:r>
+      <w:r>
         <w:t xml:space="preserve">Also ensure that the majority of the file name is included, so it can be searched for and not find multiple results when searching for a file with that string of characters in the path specified. </w:t>
       </w:r>
     </w:p>
     <w:p>
+      <w:r>
+        <w:t xml:space="preserve">- </w:t>
+      </w:r>
       <w:r>
         <w:t>Include a question mark between the end of the path, and the file name regardless if you can fit all of the path in the line.</w:t>
       </w:r>
@@ -144,10 +202,19 @@
       </w:pPr>
       <w:r>
         <w:rPr>
+          <w:b/>
+          <w:bCs/>
           <w:sz w:val="28"/>
           <w:szCs w:val="28"/>
         </w:rPr>
-        <w:t>Labels:</w:t>
+        <w:t>Labels</w:t>
+      </w:r>
+      <w:r>
+        <w:rPr>
+          <w:sz w:val="28"/>
+          <w:szCs w:val="28"/>
+        </w:rPr>
+        <w:t>:</w:t>
       </w:r>
     </w:p>
     <w:p>
@@ -157,10 +224,13 @@
     </w:p>
     <w:p>
       <w:r>
+        <w:rPr>
+          <w:noProof/>
+        </w:rPr>
         <w:drawing>
-          <wp:inline distT="0" distB="0" distL="0" distR="0" wp14:anchorId="25F1F03C" wp14:editId="7982D87D">
-            <wp:extent cx="5943600" cy="970280"/>
-            <wp:effectExtent l="0" t="0" r="0" b="1270"/>
+          <wp:inline distT="0" distB="0" distL="0" distR="0" wp14:anchorId="25F1F03C" wp14:editId="047578EA">
+            <wp:extent cx="5943600" cy="723900"/>
+            <wp:effectExtent l="0" t="0" r="0" b="0"/>
             <wp:docPr id="9" name="Picture 9"/>
             <wp:cNvGraphicFramePr>
               <a:graphicFrameLocks xmlns:a="http://schemas.openxmlformats.org/drawingml/2006/main" noChangeAspect="1"/>
@@ -172,20 +242,27 @@
                     <pic:cNvPr id="1" name=""/>
                     <pic:cNvPicPr/>
                   </pic:nvPicPr>
-                  <pic:blipFill>
+                  <pic:blipFill rotWithShape="1">
                     <a:blip r:embed="rId13"/>
-                    <a:stretch>
-                      <a:fillRect/>
-                    </a:stretch>
+                    <a:srcRect b="25393"/>
+                    <a:stretch/>
                   </pic:blipFill>
-                  <pic:spPr>
+                  <pic:spPr bwMode="auto">
                     <a:xfrm>
                       <a:off x="0" y="0"/>
-                      <a:ext cx="5943600" cy="970280"/>
+                      <a:ext cx="5943600" cy="723900"/>
                     </a:xfrm>
                     <a:prstGeom prst="rect">
                       <a:avLst/>
                     </a:prstGeom>
+                    <a:ln>
+                      <a:noFill/>
+                    </a:ln>
+                    <a:extLst>
+                      <a:ext uri="{53640926-AAD7-44D8-BBD7-CCE9431645EC}">
+                        <a14:shadowObscured xmlns:a14="http://schemas.microsoft.com/office/drawing/2010/main"/>
+                      </a:ext>
+                    </a:extLst>
                   </pic:spPr>
                 </pic:pic>
               </a:graphicData>
@@ -201,6 +278,9 @@
     </w:p>
     <w:p>
       <w:r>
+        <w:rPr>
+          <w:noProof/>
+        </w:rPr>
         <w:drawing>
           <wp:inline distT="0" distB="0" distL="0" distR="0" wp14:anchorId="4FAA323A" wp14:editId="7EB50E8B">
             <wp:extent cx="5943600" cy="795020"/>
@@ -240,7 +320,7 @@
     </w:p>
     <w:p>
       <w:r>
-        <w:t>If the label specified as a parameter to enter, separate with a question mark for each.</w:t>
+        <w:t>If the label specified as a parameter to enter, separate with a question mark for each</w:t>
       </w:r>
     </w:p>
     <w:p>
@@ -250,26 +330,46 @@
     </w:p>
     <w:p>
       <w:r>
-        <w:t>Ensure that the parameters do not exceed one line aswell.</w:t>
-      </w:r>
-    </w:p>
-    <w:p/>
-    <w:p/>
-    <w:p>
-      <w:r>
-        <w:t xml:space="preserve">If you need multiple labels/documents, use the next line down. </w:t>
+        <w:t xml:space="preserve">Ensure that the parameters do not exceed </w:t>
+      </w:r>
+      <w:proofErr w:type="gramStart"/>
+      <w:r>
+        <w:t>one line</w:t>
+      </w:r>
+      <w:proofErr w:type="gramEnd"/>
+      <w:r>
+        <w:t xml:space="preserve"> </w:t>
+      </w:r>
+      <w:proofErr w:type="spellStart"/>
+      <w:r>
+        <w:t>aswell</w:t>
+      </w:r>
+      <w:proofErr w:type="spellEnd"/>
+      <w:r>
+        <w:t>.</w:t>
       </w:r>
     </w:p>
     <w:p>
       <w:r>
-        <w:t xml:space="preserve">Don’t </w:t>
-      </w:r>
-      <w:r>
-        <w:t>leave a blank line at the end</w:t>
+        <w:t xml:space="preserve">If you need multiple labels/documents, use the next line down. </w:t>
       </w:r>
     </w:p>
     <w:p>
       <w:r>
+        <w:t xml:space="preserve">- </w:t>
+      </w:r>
+      <w:r>
+        <w:t xml:space="preserve">Don’t </w:t>
+      </w:r>
+      <w:r>
+        <w:t>leave a blank line at the end</w:t>
+      </w:r>
+    </w:p>
+    <w:p>
+      <w:r>
+        <w:rPr>
+          <w:noProof/>
+        </w:rPr>
         <w:drawing>
           <wp:inline distT="0" distB="0" distL="0" distR="0" wp14:anchorId="44F302BD" wp14:editId="3609C76B">
             <wp:extent cx="5943600" cy="1206500"/>
@@ -340,6 +440,9 @@
     </w:p>
     <w:p>
       <w:r>
+        <w:rPr>
+          <w:noProof/>
+        </w:rPr>
         <w:drawing>
           <wp:inline distT="0" distB="0" distL="0" distR="0" wp14:anchorId="586E1591" wp14:editId="641B0BCE">
             <wp:extent cx="5943600" cy="742950"/>
@@ -391,6 +494,9 @@
     </w:p>
     <w:p>
       <w:r>
+        <w:rPr>
+          <w:noProof/>
+        </w:rPr>
         <w:drawing>
           <wp:inline distT="0" distB="0" distL="0" distR="0" wp14:anchorId="07F27724" wp14:editId="3E3694A3">
             <wp:extent cx="5943600" cy="667385"/>
@@ -437,11 +543,19 @@
         </w:numPr>
       </w:pPr>
       <w:r>
-        <w:t>Extra \ before the ?</w:t>
-      </w:r>
+        <w:t xml:space="preserve">Extra \ before </w:t>
+      </w:r>
+      <w:proofErr w:type="gramStart"/>
+      <w:r>
+        <w:t>the ?</w:t>
+      </w:r>
+      <w:proofErr w:type="gramEnd"/>
     </w:p>
     <w:p>
       <w:r>
+        <w:rPr>
+          <w:noProof/>
+        </w:rPr>
         <w:drawing>
           <wp:inline distT="0" distB="0" distL="0" distR="0" wp14:anchorId="553B1EA7" wp14:editId="02A6E0CF">
             <wp:extent cx="5943600" cy="644525"/>
@@ -493,6 +607,9 @@
     </w:p>
     <w:p>
       <w:r>
+        <w:rPr>
+          <w:noProof/>
+        </w:rPr>
         <w:drawing>
           <wp:inline distT="0" distB="0" distL="0" distR="0" wp14:anchorId="1FBBA87B" wp14:editId="7897B99B">
             <wp:extent cx="5943600" cy="736600"/>
@@ -539,8 +656,13 @@
         </w:numPr>
       </w:pPr>
       <w:r>
-        <w:t>No question mark</w:t>
-      </w:r>
+        <w:t xml:space="preserve">No question </w:t>
+      </w:r>
+      <w:proofErr w:type="gramStart"/>
+      <w:r>
+        <w:t>mark</w:t>
+      </w:r>
+      <w:proofErr w:type="gramEnd"/>
     </w:p>
     <w:p>
       <w:pPr>
@@ -549,16 +671,28 @@
           <w:szCs w:val="24"/>
         </w:rPr>
       </w:pPr>
+      <w:proofErr w:type="spellStart"/>
       <w:r>
         <w:rPr>
           <w:sz w:val="24"/>
           <w:szCs w:val="24"/>
         </w:rPr>
-        <w:t>Lables:</w:t>
+        <w:t>Lables</w:t>
+      </w:r>
+      <w:proofErr w:type="spellEnd"/>
+      <w:r>
+        <w:rPr>
+          <w:sz w:val="24"/>
+          <w:szCs w:val="24"/>
+        </w:rPr>
+        <w:t>:</w:t>
       </w:r>
     </w:p>
     <w:p>
       <w:r>
+        <w:rPr>
+          <w:noProof/>
+        </w:rPr>
         <w:drawing>
           <wp:inline distT="0" distB="0" distL="0" distR="0" wp14:anchorId="00216DF5" wp14:editId="1BF7FB38">
             <wp:extent cx="5943600" cy="753110"/>
@@ -605,8 +739,13 @@
         </w:numPr>
       </w:pPr>
       <w:r>
-        <w:t>Word infront</w:t>
-      </w:r>
+        <w:t xml:space="preserve">Word </w:t>
+      </w:r>
+      <w:proofErr w:type="spellStart"/>
+      <w:r>
+        <w:t>infront</w:t>
+      </w:r>
+      <w:proofErr w:type="spellEnd"/>
     </w:p>
     <w:p>
       <w:pPr>
@@ -2301,6 +2440,7 @@
     <w:lsdException w:name="HTML Sample" w:semiHidden="1" w:unhideWhenUsed="1"/>
     <w:lsdException w:name="HTML Typewriter" w:semiHidden="1" w:unhideWhenUsed="1"/>
     <w:lsdException w:name="HTML Variable" w:semiHidden="1" w:unhideWhenUsed="1"/>
+    <w:lsdException w:name="Normal Table" w:semiHidden="1" w:unhideWhenUsed="1"/>
     <w:lsdException w:name="annotation subject" w:semiHidden="1" w:unhideWhenUsed="1"/>
     <w:lsdException w:name="No List" w:semiHidden="1" w:unhideWhenUsed="1"/>
     <w:lsdException w:name="Outline List 1" w:semiHidden="1" w:unhideWhenUsed="1"/>
@@ -2343,8 +2483,11 @@
     <w:lsdException w:name="Table Contemporary" w:semiHidden="1" w:unhideWhenUsed="1"/>
     <w:lsdException w:name="Table Elegant" w:semiHidden="1" w:unhideWhenUsed="1"/>
     <w:lsdException w:name="Table Professional" w:semiHidden="1" w:unhideWhenUsed="1"/>
+    <w:lsdException w:name="Table Subtle 1" w:semiHidden="1" w:unhideWhenUsed="1"/>
     <w:lsdException w:name="Table Subtle 2" w:semiHidden="1" w:unhideWhenUsed="1"/>
     <w:lsdException w:name="Table Web 1" w:semiHidden="1" w:unhideWhenUsed="1"/>
+    <w:lsdException w:name="Table Web 2" w:semiHidden="1" w:unhideWhenUsed="1"/>
+    <w:lsdException w:name="Table Web 3" w:semiHidden="1" w:unhideWhenUsed="1"/>
     <w:lsdException w:name="Balloon Text" w:semiHidden="1" w:unhideWhenUsed="1"/>
     <w:lsdException w:name="Table Grid" w:uiPriority="39"/>
     <w:lsdException w:name="Table Theme" w:semiHidden="1" w:unhideWhenUsed="1"/>
@@ -3851,6 +3994,151 @@
 </file>
 
 <file path=customXml/item1.xml><?xml version="1.0" encoding="utf-8"?>
+<p:properties xmlns:p="http://schemas.microsoft.com/office/2006/metadata/properties" xmlns:xsi="http://www.w3.org/2001/XMLSchema-instance" xmlns:pc="http://schemas.microsoft.com/office/infopath/2007/PartnerControls">
+  <documentManagement>
+    <LocLastLocAttemptVersionTypeLookup xmlns="4873beb7-5857-4685-be1f-d57550cc96cc" xsi:nil="true"/>
+    <MarketSpecific xmlns="4873beb7-5857-4685-be1f-d57550cc96cc">false</MarketSpecific>
+    <ApprovalStatus xmlns="4873beb7-5857-4685-be1f-d57550cc96cc">InProgress</ApprovalStatus>
+    <LocComments xmlns="4873beb7-5857-4685-be1f-d57550cc96cc" xsi:nil="true"/>
+    <DirectSourceMarket xmlns="4873beb7-5857-4685-be1f-d57550cc96cc" xsi:nil="true"/>
+    <LocPublishedLinkedAssetsLookup xmlns="4873beb7-5857-4685-be1f-d57550cc96cc" xsi:nil="true"/>
+    <ThumbnailAssetId xmlns="4873beb7-5857-4685-be1f-d57550cc96cc" xsi:nil="true"/>
+    <PrimaryImageGen xmlns="4873beb7-5857-4685-be1f-d57550cc96cc">true</PrimaryImageGen>
+    <LegacyData xmlns="4873beb7-5857-4685-be1f-d57550cc96cc" xsi:nil="true"/>
+    <LocNewPublishedVersionLookup xmlns="4873beb7-5857-4685-be1f-d57550cc96cc" xsi:nil="true"/>
+    <NumericId xmlns="4873beb7-5857-4685-be1f-d57550cc96cc">102787001</NumericId>
+    <TPFriendlyName xmlns="4873beb7-5857-4685-be1f-d57550cc96cc" xsi:nil="true"/>
+    <LocOverallPublishStatusLookup xmlns="4873beb7-5857-4685-be1f-d57550cc96cc" xsi:nil="true"/>
+    <LocRecommendedHandoff xmlns="4873beb7-5857-4685-be1f-d57550cc96cc" xsi:nil="true"/>
+    <BlockPublish xmlns="4873beb7-5857-4685-be1f-d57550cc96cc">false</BlockPublish>
+    <BusinessGroup xmlns="4873beb7-5857-4685-be1f-d57550cc96cc" xsi:nil="true"/>
+    <OpenTemplate xmlns="4873beb7-5857-4685-be1f-d57550cc96cc">true</OpenTemplate>
+    <SourceTitle xmlns="4873beb7-5857-4685-be1f-d57550cc96cc" xsi:nil="true"/>
+    <LocOverallLocStatusLookup xmlns="4873beb7-5857-4685-be1f-d57550cc96cc" xsi:nil="true"/>
+    <APEditor xmlns="4873beb7-5857-4685-be1f-d57550cc96cc">
+      <UserInfo>
+        <DisplayName/>
+        <AccountId xsi:nil="true"/>
+        <AccountType/>
+      </UserInfo>
+    </APEditor>
+    <UALocComments xmlns="4873beb7-5857-4685-be1f-d57550cc96cc" xsi:nil="true"/>
+    <IntlLangReviewDate xmlns="4873beb7-5857-4685-be1f-d57550cc96cc" xsi:nil="true"/>
+    <PublishStatusLookup xmlns="4873beb7-5857-4685-be1f-d57550cc96cc">
+      <Value>1343188</Value>
+    </PublishStatusLookup>
+    <ParentAssetId xmlns="4873beb7-5857-4685-be1f-d57550cc96cc" xsi:nil="true"/>
+    <FeatureTagsTaxHTField0 xmlns="4873beb7-5857-4685-be1f-d57550cc96cc">
+      <Terms xmlns="http://schemas.microsoft.com/office/infopath/2007/PartnerControls"/>
+    </FeatureTagsTaxHTField0>
+    <MachineTranslated xmlns="4873beb7-5857-4685-be1f-d57550cc96cc">false</MachineTranslated>
+    <Providers xmlns="4873beb7-5857-4685-be1f-d57550cc96cc" xsi:nil="true"/>
+    <OriginalSourceMarket xmlns="4873beb7-5857-4685-be1f-d57550cc96cc" xsi:nil="true"/>
+    <APDescription xmlns="4873beb7-5857-4685-be1f-d57550cc96cc" xsi:nil="true"/>
+    <ContentItem xmlns="4873beb7-5857-4685-be1f-d57550cc96cc" xsi:nil="true"/>
+    <ClipArtFilename xmlns="4873beb7-5857-4685-be1f-d57550cc96cc" xsi:nil="true"/>
+    <TPInstallLocation xmlns="4873beb7-5857-4685-be1f-d57550cc96cc" xsi:nil="true"/>
+    <TimesCloned xmlns="4873beb7-5857-4685-be1f-d57550cc96cc" xsi:nil="true"/>
+    <PublishTargets xmlns="4873beb7-5857-4685-be1f-d57550cc96cc">OfficeOnlineVNext</PublishTargets>
+    <AcquiredFrom xmlns="4873beb7-5857-4685-be1f-d57550cc96cc">Internal MS</AcquiredFrom>
+    <AssetStart xmlns="4873beb7-5857-4685-be1f-d57550cc96cc">2011-11-23T17:29:00+00:00</AssetStart>
+    <FriendlyTitle xmlns="4873beb7-5857-4685-be1f-d57550cc96cc" xsi:nil="true"/>
+    <Provider xmlns="4873beb7-5857-4685-be1f-d57550cc96cc" xsi:nil="true"/>
+    <LastHandOff xmlns="4873beb7-5857-4685-be1f-d57550cc96cc" xsi:nil="true"/>
+    <TPClientViewer xmlns="4873beb7-5857-4685-be1f-d57550cc96cc" xsi:nil="true"/>
+    <TemplateStatus xmlns="4873beb7-5857-4685-be1f-d57550cc96cc">Complete</TemplateStatus>
+    <Downloads xmlns="4873beb7-5857-4685-be1f-d57550cc96cc">0</Downloads>
+    <OOCacheId xmlns="4873beb7-5857-4685-be1f-d57550cc96cc" xsi:nil="true"/>
+    <IsDeleted xmlns="4873beb7-5857-4685-be1f-d57550cc96cc">false</IsDeleted>
+    <LocPublishedDependentAssetsLookup xmlns="4873beb7-5857-4685-be1f-d57550cc96cc" xsi:nil="true"/>
+    <AssetExpire xmlns="4873beb7-5857-4685-be1f-d57550cc96cc">2029-05-12T07:00:00+00:00</AssetExpire>
+    <CSXSubmissionMarket xmlns="4873beb7-5857-4685-be1f-d57550cc96cc" xsi:nil="true"/>
+    <DSATActionTaken xmlns="4873beb7-5857-4685-be1f-d57550cc96cc" xsi:nil="true"/>
+    <SubmitterId xmlns="4873beb7-5857-4685-be1f-d57550cc96cc" xsi:nil="true"/>
+    <EditorialTags xmlns="4873beb7-5857-4685-be1f-d57550cc96cc" xsi:nil="true"/>
+    <TPExecutable xmlns="4873beb7-5857-4685-be1f-d57550cc96cc" xsi:nil="true"/>
+    <CSXSubmissionDate xmlns="4873beb7-5857-4685-be1f-d57550cc96cc" xsi:nil="true"/>
+    <CSXUpdate xmlns="4873beb7-5857-4685-be1f-d57550cc96cc">false</CSXUpdate>
+    <AssetType xmlns="4873beb7-5857-4685-be1f-d57550cc96cc">TP</AssetType>
+    <ApprovalLog xmlns="4873beb7-5857-4685-be1f-d57550cc96cc" xsi:nil="true"/>
+    <BugNumber xmlns="4873beb7-5857-4685-be1f-d57550cc96cc" xsi:nil="true"/>
+    <OriginAsset xmlns="4873beb7-5857-4685-be1f-d57550cc96cc" xsi:nil="true"/>
+    <TPComponent xmlns="4873beb7-5857-4685-be1f-d57550cc96cc" xsi:nil="true"/>
+    <Milestone xmlns="4873beb7-5857-4685-be1f-d57550cc96cc" xsi:nil="true"/>
+    <RecommendationsModifier xmlns="4873beb7-5857-4685-be1f-d57550cc96cc" xsi:nil="true"/>
+    <AssetId xmlns="4873beb7-5857-4685-be1f-d57550cc96cc">TP102787001</AssetId>
+    <PolicheckWords xmlns="4873beb7-5857-4685-be1f-d57550cc96cc" xsi:nil="true"/>
+    <TPLaunchHelpLink xmlns="4873beb7-5857-4685-be1f-d57550cc96cc" xsi:nil="true"/>
+    <IntlLocPriority xmlns="4873beb7-5857-4685-be1f-d57550cc96cc" xsi:nil="true"/>
+    <TPApplication xmlns="4873beb7-5857-4685-be1f-d57550cc96cc" xsi:nil="true"/>
+    <IntlLangReviewer xmlns="4873beb7-5857-4685-be1f-d57550cc96cc" xsi:nil="true"/>
+    <HandoffToMSDN xmlns="4873beb7-5857-4685-be1f-d57550cc96cc" xsi:nil="true"/>
+    <PlannedPubDate xmlns="4873beb7-5857-4685-be1f-d57550cc96cc" xsi:nil="true"/>
+    <CrawlForDependencies xmlns="4873beb7-5857-4685-be1f-d57550cc96cc">false</CrawlForDependencies>
+    <LocLastLocAttemptVersionLookup xmlns="4873beb7-5857-4685-be1f-d57550cc96cc">693888</LocLastLocAttemptVersionLookup>
+    <LocProcessedForHandoffsLookup xmlns="4873beb7-5857-4685-be1f-d57550cc96cc" xsi:nil="true"/>
+    <TrustLevel xmlns="4873beb7-5857-4685-be1f-d57550cc96cc">1 Microsoft Managed Content</TrustLevel>
+    <CampaignTagsTaxHTField0 xmlns="4873beb7-5857-4685-be1f-d57550cc96cc">
+      <Terms xmlns="http://schemas.microsoft.com/office/infopath/2007/PartnerControls"/>
+    </CampaignTagsTaxHTField0>
+    <TPNamespace xmlns="4873beb7-5857-4685-be1f-d57550cc96cc" xsi:nil="true"/>
+    <LocOverallPreviewStatusLookup xmlns="4873beb7-5857-4685-be1f-d57550cc96cc" xsi:nil="true"/>
+    <TaxCatchAll xmlns="4873beb7-5857-4685-be1f-d57550cc96cc"/>
+    <IsSearchable xmlns="4873beb7-5857-4685-be1f-d57550cc96cc">false</IsSearchable>
+    <TemplateTemplateType xmlns="4873beb7-5857-4685-be1f-d57550cc96cc">Word Document Template</TemplateTemplateType>
+    <Markets xmlns="4873beb7-5857-4685-be1f-d57550cc96cc"/>
+    <IntlLangReview xmlns="4873beb7-5857-4685-be1f-d57550cc96cc" xsi:nil="true"/>
+    <UAProjectedTotalWords xmlns="4873beb7-5857-4685-be1f-d57550cc96cc" xsi:nil="true"/>
+    <OutputCachingOn xmlns="4873beb7-5857-4685-be1f-d57550cc96cc">false</OutputCachingOn>
+    <AverageRating xmlns="4873beb7-5857-4685-be1f-d57550cc96cc" xsi:nil="true"/>
+    <LocMarketGroupTiers2 xmlns="4873beb7-5857-4685-be1f-d57550cc96cc" xsi:nil="true"/>
+    <APAuthor xmlns="4873beb7-5857-4685-be1f-d57550cc96cc">
+      <UserInfo>
+        <DisplayName>REDMOND\v-namall</DisplayName>
+        <AccountId>978</AccountId>
+        <AccountType/>
+      </UserInfo>
+    </APAuthor>
+    <TPCommandLine xmlns="4873beb7-5857-4685-be1f-d57550cc96cc" xsi:nil="true"/>
+    <LocManualTestRequired xmlns="4873beb7-5857-4685-be1f-d57550cc96cc">false</LocManualTestRequired>
+    <TPAppVersion xmlns="4873beb7-5857-4685-be1f-d57550cc96cc" xsi:nil="true"/>
+    <EditorialStatus xmlns="4873beb7-5857-4685-be1f-d57550cc96cc">Complete</EditorialStatus>
+    <LocProcessedForMarketsLookup xmlns="4873beb7-5857-4685-be1f-d57550cc96cc" xsi:nil="true"/>
+    <LastModifiedDateTime xmlns="4873beb7-5857-4685-be1f-d57550cc96cc" xsi:nil="true"/>
+    <TPLaunchHelpLinkType xmlns="4873beb7-5857-4685-be1f-d57550cc96cc">Template</TPLaunchHelpLinkType>
+    <ScenarioTagsTaxHTField0 xmlns="4873beb7-5857-4685-be1f-d57550cc96cc">
+      <Terms xmlns="http://schemas.microsoft.com/office/infopath/2007/PartnerControls"/>
+    </ScenarioTagsTaxHTField0>
+    <OriginalRelease xmlns="4873beb7-5857-4685-be1f-d57550cc96cc">14</OriginalRelease>
+    <LocalizationTagsTaxHTField0 xmlns="4873beb7-5857-4685-be1f-d57550cc96cc">
+      <Terms xmlns="http://schemas.microsoft.com/office/infopath/2007/PartnerControls"/>
+    </LocalizationTagsTaxHTField0>
+    <Manager xmlns="4873beb7-5857-4685-be1f-d57550cc96cc" xsi:nil="true"/>
+    <UALocRecommendation xmlns="4873beb7-5857-4685-be1f-d57550cc96cc">Localize</UALocRecommendation>
+    <LocOverallHandbackStatusLookup xmlns="4873beb7-5857-4685-be1f-d57550cc96cc" xsi:nil="true"/>
+    <ArtSampleDocs xmlns="4873beb7-5857-4685-be1f-d57550cc96cc" xsi:nil="true"/>
+    <UACurrentWords xmlns="4873beb7-5857-4685-be1f-d57550cc96cc" xsi:nil="true"/>
+    <ShowIn xmlns="4873beb7-5857-4685-be1f-d57550cc96cc">Show everywhere</ShowIn>
+    <CSXHash xmlns="4873beb7-5857-4685-be1f-d57550cc96cc" xsi:nil="true"/>
+    <VoteCount xmlns="4873beb7-5857-4685-be1f-d57550cc96cc" xsi:nil="true"/>
+    <InternalTagsTaxHTField0 xmlns="4873beb7-5857-4685-be1f-d57550cc96cc">
+      <Terms xmlns="http://schemas.microsoft.com/office/infopath/2007/PartnerControls"/>
+    </InternalTagsTaxHTField0>
+    <UANotes xmlns="4873beb7-5857-4685-be1f-d57550cc96cc" xsi:nil="true"/>
+  </documentManagement>
+</p:properties>
+</file>
+
+<file path=customXml/item2.xml><?xml version="1.0" encoding="utf-8"?>
+<?mso-contentType ?>
+<FormTemplates xmlns="http://schemas.microsoft.com/sharepoint/v3/contenttype/forms">
+  <Display>DocumentLibraryForm</Display>
+  <Edit>AssetEditForm</Edit>
+  <New>DocumentLibraryForm</New>
+</FormTemplates>
+</file>
+
+<file path=customXml/item3.xml><?xml version="1.0" encoding="utf-8"?>
 <ct:contentTypeSchema xmlns:ct="http://schemas.microsoft.com/office/2006/metadata/contentType" xmlns:ma="http://schemas.microsoft.com/office/2006/metadata/properties/metaAttributes" ct:_="" ma:_="" ma:contentTypeName="TemplateFile" ma:contentTypeID="0x0101006EDDDB5EE6D98C44930B742096920B300400F5B6D36B3EF94B4E9A635CDF2A18F5B8" ma:contentTypeVersion="72" ma:contentTypeDescription="Create a new document." ma:contentTypeScope="" ma:versionID="a23e56308344d904b51738559c3d67c9">
   <xsd:schema xmlns:xsd="http://www.w3.org/2001/XMLSchema" xmlns:xs="http://www.w3.org/2001/XMLSchema" xmlns:p="http://schemas.microsoft.com/office/2006/metadata/properties" xmlns:ns2="4873beb7-5857-4685-be1f-d57550cc96cc" targetNamespace="http://schemas.microsoft.com/office/2006/metadata/properties" ma:root="true" ma:fieldsID="cd0908cc4600e77bf5da051303e00c8d" ns2:_="">
     <xsd:import namespace="4873beb7-5857-4685-be1f-d57550cc96cc"/>
@@ -4890,156 +5178,29 @@
 </ct:contentTypeSchema>
 </file>
 
-<file path=customXml/item2.xml><?xml version="1.0" encoding="utf-8"?>
-<?mso-contentType ?>
-<FormTemplates xmlns="http://schemas.microsoft.com/sharepoint/v3/contenttype/forms">
-  <Display>DocumentLibraryForm</Display>
-  <Edit>AssetEditForm</Edit>
-  <New>DocumentLibraryForm</New>
-</FormTemplates>
-</file>
-
-<file path=customXml/item3.xml><?xml version="1.0" encoding="utf-8"?>
-<p:properties xmlns:p="http://schemas.microsoft.com/office/2006/metadata/properties" xmlns:xsi="http://www.w3.org/2001/XMLSchema-instance" xmlns:pc="http://schemas.microsoft.com/office/infopath/2007/PartnerControls">
-  <documentManagement>
-    <LocLastLocAttemptVersionTypeLookup xmlns="4873beb7-5857-4685-be1f-d57550cc96cc" xsi:nil="true"/>
-    <MarketSpecific xmlns="4873beb7-5857-4685-be1f-d57550cc96cc">false</MarketSpecific>
-    <ApprovalStatus xmlns="4873beb7-5857-4685-be1f-d57550cc96cc">InProgress</ApprovalStatus>
-    <LocComments xmlns="4873beb7-5857-4685-be1f-d57550cc96cc" xsi:nil="true"/>
-    <DirectSourceMarket xmlns="4873beb7-5857-4685-be1f-d57550cc96cc" xsi:nil="true"/>
-    <LocPublishedLinkedAssetsLookup xmlns="4873beb7-5857-4685-be1f-d57550cc96cc" xsi:nil="true"/>
-    <ThumbnailAssetId xmlns="4873beb7-5857-4685-be1f-d57550cc96cc" xsi:nil="true"/>
-    <PrimaryImageGen xmlns="4873beb7-5857-4685-be1f-d57550cc96cc">true</PrimaryImageGen>
-    <LegacyData xmlns="4873beb7-5857-4685-be1f-d57550cc96cc" xsi:nil="true"/>
-    <LocNewPublishedVersionLookup xmlns="4873beb7-5857-4685-be1f-d57550cc96cc" xsi:nil="true"/>
-    <NumericId xmlns="4873beb7-5857-4685-be1f-d57550cc96cc">102787001</NumericId>
-    <TPFriendlyName xmlns="4873beb7-5857-4685-be1f-d57550cc96cc" xsi:nil="true"/>
-    <LocOverallPublishStatusLookup xmlns="4873beb7-5857-4685-be1f-d57550cc96cc" xsi:nil="true"/>
-    <LocRecommendedHandoff xmlns="4873beb7-5857-4685-be1f-d57550cc96cc" xsi:nil="true"/>
-    <BlockPublish xmlns="4873beb7-5857-4685-be1f-d57550cc96cc">false</BlockPublish>
-    <BusinessGroup xmlns="4873beb7-5857-4685-be1f-d57550cc96cc" xsi:nil="true"/>
-    <OpenTemplate xmlns="4873beb7-5857-4685-be1f-d57550cc96cc">true</OpenTemplate>
-    <SourceTitle xmlns="4873beb7-5857-4685-be1f-d57550cc96cc" xsi:nil="true"/>
-    <LocOverallLocStatusLookup xmlns="4873beb7-5857-4685-be1f-d57550cc96cc" xsi:nil="true"/>
-    <APEditor xmlns="4873beb7-5857-4685-be1f-d57550cc96cc">
-      <UserInfo>
-        <DisplayName/>
-        <AccountId xsi:nil="true"/>
-        <AccountType/>
-      </UserInfo>
-    </APEditor>
-    <UALocComments xmlns="4873beb7-5857-4685-be1f-d57550cc96cc" xsi:nil="true"/>
-    <IntlLangReviewDate xmlns="4873beb7-5857-4685-be1f-d57550cc96cc" xsi:nil="true"/>
-    <PublishStatusLookup xmlns="4873beb7-5857-4685-be1f-d57550cc96cc">
-      <Value>1343188</Value>
-    </PublishStatusLookup>
-    <ParentAssetId xmlns="4873beb7-5857-4685-be1f-d57550cc96cc" xsi:nil="true"/>
-    <FeatureTagsTaxHTField0 xmlns="4873beb7-5857-4685-be1f-d57550cc96cc">
-      <Terms xmlns="http://schemas.microsoft.com/office/infopath/2007/PartnerControls"/>
-    </FeatureTagsTaxHTField0>
-    <MachineTranslated xmlns="4873beb7-5857-4685-be1f-d57550cc96cc">false</MachineTranslated>
-    <Providers xmlns="4873beb7-5857-4685-be1f-d57550cc96cc" xsi:nil="true"/>
-    <OriginalSourceMarket xmlns="4873beb7-5857-4685-be1f-d57550cc96cc" xsi:nil="true"/>
-    <APDescription xmlns="4873beb7-5857-4685-be1f-d57550cc96cc" xsi:nil="true"/>
-    <ContentItem xmlns="4873beb7-5857-4685-be1f-d57550cc96cc" xsi:nil="true"/>
-    <ClipArtFilename xmlns="4873beb7-5857-4685-be1f-d57550cc96cc" xsi:nil="true"/>
-    <TPInstallLocation xmlns="4873beb7-5857-4685-be1f-d57550cc96cc" xsi:nil="true"/>
-    <TimesCloned xmlns="4873beb7-5857-4685-be1f-d57550cc96cc" xsi:nil="true"/>
-    <PublishTargets xmlns="4873beb7-5857-4685-be1f-d57550cc96cc">OfficeOnlineVNext</PublishTargets>
-    <AcquiredFrom xmlns="4873beb7-5857-4685-be1f-d57550cc96cc">Internal MS</AcquiredFrom>
-    <AssetStart xmlns="4873beb7-5857-4685-be1f-d57550cc96cc">2011-11-23T17:29:00+00:00</AssetStart>
-    <FriendlyTitle xmlns="4873beb7-5857-4685-be1f-d57550cc96cc" xsi:nil="true"/>
-    <Provider xmlns="4873beb7-5857-4685-be1f-d57550cc96cc" xsi:nil="true"/>
-    <LastHandOff xmlns="4873beb7-5857-4685-be1f-d57550cc96cc" xsi:nil="true"/>
-    <TPClientViewer xmlns="4873beb7-5857-4685-be1f-d57550cc96cc" xsi:nil="true"/>
-    <TemplateStatus xmlns="4873beb7-5857-4685-be1f-d57550cc96cc">Complete</TemplateStatus>
-    <Downloads xmlns="4873beb7-5857-4685-be1f-d57550cc96cc">0</Downloads>
-    <OOCacheId xmlns="4873beb7-5857-4685-be1f-d57550cc96cc" xsi:nil="true"/>
-    <IsDeleted xmlns="4873beb7-5857-4685-be1f-d57550cc96cc">false</IsDeleted>
-    <LocPublishedDependentAssetsLookup xmlns="4873beb7-5857-4685-be1f-d57550cc96cc" xsi:nil="true"/>
-    <AssetExpire xmlns="4873beb7-5857-4685-be1f-d57550cc96cc">2029-05-12T07:00:00+00:00</AssetExpire>
-    <CSXSubmissionMarket xmlns="4873beb7-5857-4685-be1f-d57550cc96cc" xsi:nil="true"/>
-    <DSATActionTaken xmlns="4873beb7-5857-4685-be1f-d57550cc96cc" xsi:nil="true"/>
-    <SubmitterId xmlns="4873beb7-5857-4685-be1f-d57550cc96cc" xsi:nil="true"/>
-    <EditorialTags xmlns="4873beb7-5857-4685-be1f-d57550cc96cc" xsi:nil="true"/>
-    <TPExecutable xmlns="4873beb7-5857-4685-be1f-d57550cc96cc" xsi:nil="true"/>
-    <CSXSubmissionDate xmlns="4873beb7-5857-4685-be1f-d57550cc96cc" xsi:nil="true"/>
-    <CSXUpdate xmlns="4873beb7-5857-4685-be1f-d57550cc96cc">false</CSXUpdate>
-    <AssetType xmlns="4873beb7-5857-4685-be1f-d57550cc96cc">TP</AssetType>
-    <ApprovalLog xmlns="4873beb7-5857-4685-be1f-d57550cc96cc" xsi:nil="true"/>
-    <BugNumber xmlns="4873beb7-5857-4685-be1f-d57550cc96cc" xsi:nil="true"/>
-    <OriginAsset xmlns="4873beb7-5857-4685-be1f-d57550cc96cc" xsi:nil="true"/>
-    <TPComponent xmlns="4873beb7-5857-4685-be1f-d57550cc96cc" xsi:nil="true"/>
-    <Milestone xmlns="4873beb7-5857-4685-be1f-d57550cc96cc" xsi:nil="true"/>
-    <RecommendationsModifier xmlns="4873beb7-5857-4685-be1f-d57550cc96cc" xsi:nil="true"/>
-    <AssetId xmlns="4873beb7-5857-4685-be1f-d57550cc96cc">TP102787001</AssetId>
-    <PolicheckWords xmlns="4873beb7-5857-4685-be1f-d57550cc96cc" xsi:nil="true"/>
-    <TPLaunchHelpLink xmlns="4873beb7-5857-4685-be1f-d57550cc96cc" xsi:nil="true"/>
-    <IntlLocPriority xmlns="4873beb7-5857-4685-be1f-d57550cc96cc" xsi:nil="true"/>
-    <TPApplication xmlns="4873beb7-5857-4685-be1f-d57550cc96cc" xsi:nil="true"/>
-    <IntlLangReviewer xmlns="4873beb7-5857-4685-be1f-d57550cc96cc" xsi:nil="true"/>
-    <HandoffToMSDN xmlns="4873beb7-5857-4685-be1f-d57550cc96cc" xsi:nil="true"/>
-    <PlannedPubDate xmlns="4873beb7-5857-4685-be1f-d57550cc96cc" xsi:nil="true"/>
-    <CrawlForDependencies xmlns="4873beb7-5857-4685-be1f-d57550cc96cc">false</CrawlForDependencies>
-    <LocLastLocAttemptVersionLookup xmlns="4873beb7-5857-4685-be1f-d57550cc96cc">693888</LocLastLocAttemptVersionLookup>
-    <LocProcessedForHandoffsLookup xmlns="4873beb7-5857-4685-be1f-d57550cc96cc" xsi:nil="true"/>
-    <TrustLevel xmlns="4873beb7-5857-4685-be1f-d57550cc96cc">1 Microsoft Managed Content</TrustLevel>
-    <CampaignTagsTaxHTField0 xmlns="4873beb7-5857-4685-be1f-d57550cc96cc">
-      <Terms xmlns="http://schemas.microsoft.com/office/infopath/2007/PartnerControls"/>
-    </CampaignTagsTaxHTField0>
-    <TPNamespace xmlns="4873beb7-5857-4685-be1f-d57550cc96cc" xsi:nil="true"/>
-    <LocOverallPreviewStatusLookup xmlns="4873beb7-5857-4685-be1f-d57550cc96cc" xsi:nil="true"/>
-    <TaxCatchAll xmlns="4873beb7-5857-4685-be1f-d57550cc96cc"/>
-    <IsSearchable xmlns="4873beb7-5857-4685-be1f-d57550cc96cc">false</IsSearchable>
-    <TemplateTemplateType xmlns="4873beb7-5857-4685-be1f-d57550cc96cc">Word Document Template</TemplateTemplateType>
-    <Markets xmlns="4873beb7-5857-4685-be1f-d57550cc96cc"/>
-    <IntlLangReview xmlns="4873beb7-5857-4685-be1f-d57550cc96cc" xsi:nil="true"/>
-    <UAProjectedTotalWords xmlns="4873beb7-5857-4685-be1f-d57550cc96cc" xsi:nil="true"/>
-    <OutputCachingOn xmlns="4873beb7-5857-4685-be1f-d57550cc96cc">false</OutputCachingOn>
-    <AverageRating xmlns="4873beb7-5857-4685-be1f-d57550cc96cc" xsi:nil="true"/>
-    <LocMarketGroupTiers2 xmlns="4873beb7-5857-4685-be1f-d57550cc96cc" xsi:nil="true"/>
-    <APAuthor xmlns="4873beb7-5857-4685-be1f-d57550cc96cc">
-      <UserInfo>
-        <DisplayName>REDMOND\v-namall</DisplayName>
-        <AccountId>978</AccountId>
-        <AccountType/>
-      </UserInfo>
-    </APAuthor>
-    <TPCommandLine xmlns="4873beb7-5857-4685-be1f-d57550cc96cc" xsi:nil="true"/>
-    <LocManualTestRequired xmlns="4873beb7-5857-4685-be1f-d57550cc96cc">false</LocManualTestRequired>
-    <TPAppVersion xmlns="4873beb7-5857-4685-be1f-d57550cc96cc" xsi:nil="true"/>
-    <EditorialStatus xmlns="4873beb7-5857-4685-be1f-d57550cc96cc">Complete</EditorialStatus>
-    <LocProcessedForMarketsLookup xmlns="4873beb7-5857-4685-be1f-d57550cc96cc" xsi:nil="true"/>
-    <LastModifiedDateTime xmlns="4873beb7-5857-4685-be1f-d57550cc96cc" xsi:nil="true"/>
-    <TPLaunchHelpLinkType xmlns="4873beb7-5857-4685-be1f-d57550cc96cc">Template</TPLaunchHelpLinkType>
-    <ScenarioTagsTaxHTField0 xmlns="4873beb7-5857-4685-be1f-d57550cc96cc">
-      <Terms xmlns="http://schemas.microsoft.com/office/infopath/2007/PartnerControls"/>
-    </ScenarioTagsTaxHTField0>
-    <OriginalRelease xmlns="4873beb7-5857-4685-be1f-d57550cc96cc">14</OriginalRelease>
-    <LocalizationTagsTaxHTField0 xmlns="4873beb7-5857-4685-be1f-d57550cc96cc">
-      <Terms xmlns="http://schemas.microsoft.com/office/infopath/2007/PartnerControls"/>
-    </LocalizationTagsTaxHTField0>
-    <Manager xmlns="4873beb7-5857-4685-be1f-d57550cc96cc" xsi:nil="true"/>
-    <UALocRecommendation xmlns="4873beb7-5857-4685-be1f-d57550cc96cc">Localize</UALocRecommendation>
-    <LocOverallHandbackStatusLookup xmlns="4873beb7-5857-4685-be1f-d57550cc96cc" xsi:nil="true"/>
-    <ArtSampleDocs xmlns="4873beb7-5857-4685-be1f-d57550cc96cc" xsi:nil="true"/>
-    <UACurrentWords xmlns="4873beb7-5857-4685-be1f-d57550cc96cc" xsi:nil="true"/>
-    <ShowIn xmlns="4873beb7-5857-4685-be1f-d57550cc96cc">Show everywhere</ShowIn>
-    <CSXHash xmlns="4873beb7-5857-4685-be1f-d57550cc96cc" xsi:nil="true"/>
-    <VoteCount xmlns="4873beb7-5857-4685-be1f-d57550cc96cc" xsi:nil="true"/>
-    <InternalTagsTaxHTField0 xmlns="4873beb7-5857-4685-be1f-d57550cc96cc">
-      <Terms xmlns="http://schemas.microsoft.com/office/infopath/2007/PartnerControls"/>
-    </InternalTagsTaxHTField0>
-    <UANotes xmlns="4873beb7-5857-4685-be1f-d57550cc96cc" xsi:nil="true"/>
-  </documentManagement>
-</p:properties>
-</file>
-
 <file path=customXml/item4.xml><?xml version="1.0" encoding="utf-8"?>
 <b:Sources xmlns:b="http://schemas.openxmlformats.org/officeDocument/2006/bibliography" xmlns="http://schemas.openxmlformats.org/officeDocument/2006/bibliography" SelectedStyle="\APASixthEditionOfficeOnline.xsl" StyleName="APA" Version="6"/>
 </file>
 
 <file path=customXml/itemProps1.xml><?xml version="1.0" encoding="utf-8"?>
+<ds:datastoreItem xmlns:ds="http://schemas.openxmlformats.org/officeDocument/2006/customXml" ds:itemID="{7FBDB1CC-CEFB-4E46-8174-1F0AA0D30B24}">
+  <ds:schemaRefs>
+    <ds:schemaRef ds:uri="http://schemas.microsoft.com/office/2006/metadata/properties"/>
+    <ds:schemaRef ds:uri="http://schemas.microsoft.com/office/infopath/2007/PartnerControls"/>
+    <ds:schemaRef ds:uri="4873beb7-5857-4685-be1f-d57550cc96cc"/>
+  </ds:schemaRefs>
+</ds:datastoreItem>
+</file>
+
+<file path=customXml/itemProps2.xml><?xml version="1.0" encoding="utf-8"?>
+<ds:datastoreItem xmlns:ds="http://schemas.openxmlformats.org/officeDocument/2006/customXml" ds:itemID="{C01C3C56-10DB-49F7-B061-44D8728D078A}">
+  <ds:schemaRefs>
+    <ds:schemaRef ds:uri="http://schemas.microsoft.com/sharepoint/v3/contenttype/forms"/>
+  </ds:schemaRefs>
+</ds:datastoreItem>
+</file>
+
+<file path=customXml/itemProps3.xml><?xml version="1.0" encoding="utf-8"?>
 <ds:datastoreItem xmlns:ds="http://schemas.openxmlformats.org/officeDocument/2006/customXml" ds:itemID="{4B3A7E92-E05A-4924-9E8A-9F6659E5855B}">
   <ds:schemaRefs>
     <ds:schemaRef ds:uri="http://schemas.microsoft.com/office/2006/metadata/contentType"/>
@@ -5057,24 +5218,6 @@
 </ds:datastoreItem>
 </file>
 
-<file path=customXml/itemProps2.xml><?xml version="1.0" encoding="utf-8"?>
-<ds:datastoreItem xmlns:ds="http://schemas.openxmlformats.org/officeDocument/2006/customXml" ds:itemID="{C01C3C56-10DB-49F7-B061-44D8728D078A}">
-  <ds:schemaRefs>
-    <ds:schemaRef ds:uri="http://schemas.microsoft.com/sharepoint/v3/contenttype/forms"/>
-  </ds:schemaRefs>
-</ds:datastoreItem>
-</file>
-
-<file path=customXml/itemProps3.xml><?xml version="1.0" encoding="utf-8"?>
-<ds:datastoreItem xmlns:ds="http://schemas.openxmlformats.org/officeDocument/2006/customXml" ds:itemID="{7FBDB1CC-CEFB-4E46-8174-1F0AA0D30B24}">
-  <ds:schemaRefs>
-    <ds:schemaRef ds:uri="http://schemas.microsoft.com/office/2006/metadata/properties"/>
-    <ds:schemaRef ds:uri="http://schemas.microsoft.com/office/infopath/2007/PartnerControls"/>
-    <ds:schemaRef ds:uri="4873beb7-5857-4685-be1f-d57550cc96cc"/>
-  </ds:schemaRefs>
-</ds:datastoreItem>
-</file>
-
 <file path=customXml/itemProps4.xml><?xml version="1.0" encoding="utf-8"?>
 <ds:datastoreItem xmlns:ds="http://schemas.openxmlformats.org/officeDocument/2006/customXml" ds:itemID="{7121E962-90F7-4015-B092-B798BEEF8376}">
   <ds:schemaRefs>

</xml_diff>

<commit_message>
Note Exit Char + Excel Support Note exit character is tilde In Initial DOCS, you can now print the first sheet of the excel
</commit_message>
<xml_diff>
--- a/BOMNotesInstructions.docx
+++ b/BOMNotesInstructions.docx
@@ -356,25 +356,21 @@
     </w:p>
     <w:p>
       <w:r>
-        <w:t xml:space="preserve">- </w:t>
-      </w:r>
-      <w:r>
-        <w:t xml:space="preserve">Don’t </w:t>
-      </w:r>
-      <w:r>
-        <w:t>leave a blank line at the end</w:t>
+        <w:t>If you want to leave a note, use the exit character ~ at the start of the line</w:t>
       </w:r>
     </w:p>
     <w:p>
       <w:r>
-        <w:rPr>
-          <w:noProof/>
-        </w:rPr>
+        <w:t>Try not to leave a blank line at the end</w:t>
+      </w:r>
+    </w:p>
+    <w:p>
+      <w:r>
         <w:drawing>
-          <wp:inline distT="0" distB="0" distL="0" distR="0" wp14:anchorId="44F302BD" wp14:editId="3609C76B">
-            <wp:extent cx="5943600" cy="1206500"/>
-            <wp:effectExtent l="0" t="0" r="0" b="0"/>
-            <wp:docPr id="13" name="Picture 13"/>
+          <wp:inline distT="0" distB="0" distL="0" distR="0" wp14:anchorId="6E45D588" wp14:editId="779701D8">
+            <wp:extent cx="5943600" cy="847725"/>
+            <wp:effectExtent l="0" t="0" r="0" b="9525"/>
+            <wp:docPr id="2" name="Picture 2"/>
             <wp:cNvGraphicFramePr>
               <a:graphicFrameLocks xmlns:a="http://schemas.openxmlformats.org/drawingml/2006/main" noChangeAspect="1"/>
             </wp:cNvGraphicFramePr>
@@ -394,7 +390,7 @@
                   <pic:spPr>
                     <a:xfrm>
                       <a:off x="0" y="0"/>
-                      <a:ext cx="5943600" cy="1206500"/>
+                      <a:ext cx="5943600" cy="847725"/>
                     </a:xfrm>
                     <a:prstGeom prst="rect">
                       <a:avLst/>
@@ -406,6 +402,14 @@
           </wp:inline>
         </w:drawing>
       </w:r>
+    </w:p>
+    <w:p>
+      <w:pPr>
+        <w:rPr>
+          <w:sz w:val="28"/>
+          <w:szCs w:val="28"/>
+        </w:rPr>
+      </w:pPr>
     </w:p>
     <w:p>
       <w:pPr>
@@ -4130,12 +4134,7 @@
 </file>
 
 <file path=customXml/item2.xml><?xml version="1.0" encoding="utf-8"?>
-<?mso-contentType ?>
-<FormTemplates xmlns="http://schemas.microsoft.com/sharepoint/v3/contenttype/forms">
-  <Display>DocumentLibraryForm</Display>
-  <Edit>AssetEditForm</Edit>
-  <New>DocumentLibraryForm</New>
-</FormTemplates>
+<b:Sources xmlns:b="http://schemas.openxmlformats.org/officeDocument/2006/bibliography" xmlns="http://schemas.openxmlformats.org/officeDocument/2006/bibliography" SelectedStyle="\APASixthEditionOfficeOnline.xsl" StyleName="APA" Version="6"/>
 </file>
 
 <file path=customXml/item3.xml><?xml version="1.0" encoding="utf-8"?>
@@ -5179,7 +5178,12 @@
 </file>
 
 <file path=customXml/item4.xml><?xml version="1.0" encoding="utf-8"?>
-<b:Sources xmlns:b="http://schemas.openxmlformats.org/officeDocument/2006/bibliography" xmlns="http://schemas.openxmlformats.org/officeDocument/2006/bibliography" SelectedStyle="\APASixthEditionOfficeOnline.xsl" StyleName="APA" Version="6"/>
+<?mso-contentType ?>
+<FormTemplates xmlns="http://schemas.microsoft.com/sharepoint/v3/contenttype/forms">
+  <Display>DocumentLibraryForm</Display>
+  <Edit>AssetEditForm</Edit>
+  <New>DocumentLibraryForm</New>
+</FormTemplates>
 </file>
 
 <file path=customXml/itemProps1.xml><?xml version="1.0" encoding="utf-8"?>
@@ -5193,9 +5197,9 @@
 </file>
 
 <file path=customXml/itemProps2.xml><?xml version="1.0" encoding="utf-8"?>
-<ds:datastoreItem xmlns:ds="http://schemas.openxmlformats.org/officeDocument/2006/customXml" ds:itemID="{C01C3C56-10DB-49F7-B061-44D8728D078A}">
+<ds:datastoreItem xmlns:ds="http://schemas.openxmlformats.org/officeDocument/2006/customXml" ds:itemID="{7121E962-90F7-4015-B092-B798BEEF8376}">
   <ds:schemaRefs>
-    <ds:schemaRef ds:uri="http://schemas.microsoft.com/sharepoint/v3/contenttype/forms"/>
+    <ds:schemaRef ds:uri="http://schemas.openxmlformats.org/officeDocument/2006/bibliography"/>
   </ds:schemaRefs>
 </ds:datastoreItem>
 </file>
@@ -5219,9 +5223,9 @@
 </file>
 
 <file path=customXml/itemProps4.xml><?xml version="1.0" encoding="utf-8"?>
-<ds:datastoreItem xmlns:ds="http://schemas.openxmlformats.org/officeDocument/2006/customXml" ds:itemID="{7121E962-90F7-4015-B092-B798BEEF8376}">
+<ds:datastoreItem xmlns:ds="http://schemas.openxmlformats.org/officeDocument/2006/customXml" ds:itemID="{C01C3C56-10DB-49F7-B061-44D8728D078A}">
   <ds:schemaRefs>
-    <ds:schemaRef ds:uri="http://schemas.openxmlformats.org/officeDocument/2006/bibliography"/>
+    <ds:schemaRef ds:uri="http://schemas.microsoft.com/sharepoint/v3/contenttype/forms"/>
   </ds:schemaRefs>
 </ds:datastoreItem>
 </file>
</xml_diff>